<commit_message>
them field SDT và field email ở bước 7 cua createcompany
</commit_message>
<xml_diff>
--- a/uploads/files/create_company/create_company_uyquyen.docx
+++ b/uploads/files/create_company/create_company_uyquyen.docx
@@ -183,6 +183,58 @@
         <w:spacing w:before="120" w:after="120"/>
         <w:jc w:val="both"/>
         <w:rPr>
+          <w:color w:val="FF0000"/>
+          <w:sz w:val="28"/>
+          <w:szCs w:val="28"/>
+          <w:lang w:val="pt-BR"/>
+        </w:rPr>
+      </w:pPr>
+      <w:r>
+        <w:rPr>
+          <w:color w:val="FF0000"/>
+          <w:sz w:val="28"/>
+          <w:szCs w:val="28"/>
+          <w:lang w:val="pt-BR"/>
+        </w:rPr>
+        <w:t xml:space="preserve">Những chỗ </w:t>
+      </w:r>
+      <w:r>
+        <w:rPr>
+          <w:color w:val="00B0F0"/>
+          <w:sz w:val="28"/>
+          <w:szCs w:val="28"/>
+          <w:lang w:val="pt-BR"/>
+        </w:rPr>
+        <w:t>màu xanh</w:t>
+      </w:r>
+      <w:r>
+        <w:rPr>
+          <w:color w:val="FF0000"/>
+          <w:sz w:val="28"/>
+          <w:szCs w:val="28"/>
+          <w:lang w:val="pt-BR"/>
+        </w:rPr>
+        <w:t xml:space="preserve"> sẽ lấy thông tin </w:t>
+      </w:r>
+      <w:r>
+        <w:rPr>
+          <w:color w:val="FF0000"/>
+          <w:sz w:val="28"/>
+          <w:szCs w:val="28"/>
+          <w:lang w:val="pt-BR"/>
+        </w:rPr>
+        <w:t>người DDPL mới ở bước 4</w:t>
+      </w:r>
+    </w:p>
+    <w:p>
+      <w:pPr>
+        <w:tabs>
+          <w:tab w:val="left" w:leader="dot" w:pos="9072"/>
+        </w:tabs>
+        <w:spacing w:before="120" w:after="120"/>
+        <w:jc w:val="both"/>
+        <w:rPr>
+          <w:color w:val="00B0F0"/>
           <w:sz w:val="28"/>
           <w:szCs w:val="28"/>
           <w:lang w:val="pt-BR"/>
@@ -192,6 +244,7 @@
         <w:rPr>
           <w:b/>
           <w:bCs/>
+          <w:color w:val="00B0F0"/>
           <w:sz w:val="28"/>
           <w:szCs w:val="28"/>
           <w:lang w:val="vi"/>
@@ -200,36 +253,13 @@
       </w:r>
       <w:r>
         <w:rPr>
+          <w:color w:val="00B0F0"/>
           <w:sz w:val="28"/>
           <w:szCs w:val="28"/>
           <w:lang w:val="vi"/>
         </w:rPr>
         <w:t xml:space="preserve">: </w:t>
       </w:r>
-      <w:r>
-        <w:rPr>
-          <w:sz w:val="28"/>
-          <w:szCs w:val="28"/>
-          <w:lang w:val="pt-BR"/>
-        </w:rPr>
-        <w:t>{</w:t>
-      </w:r>
-      <w:r>
-        <w:rPr>
-          <w:sz w:val="28"/>
-          <w:szCs w:val="28"/>
-          <w:lang w:val="pt-BR"/>
-        </w:rPr>
-        <w:t>uy_quyen_approve_name</w:t>
-      </w:r>
-      <w:r>
-        <w:rPr>
-          <w:sz w:val="28"/>
-          <w:szCs w:val="28"/>
-          <w:lang w:val="pt-BR"/>
-        </w:rPr>
-        <w:t>}</w:t>
-      </w:r>
     </w:p>
     <w:p>
       <w:pPr>
@@ -237,146 +267,220 @@
           <w:tab w:val="left" w:leader="dot" w:pos="9072"/>
         </w:tabs>
         <w:spacing w:before="120" w:after="120"/>
+        <w:rPr>
+          <w:color w:val="00B0F0"/>
+          <w:sz w:val="28"/>
+          <w:szCs w:val="28"/>
+          <w:lang w:val="pt-BR"/>
+        </w:rPr>
+      </w:pPr>
+      <w:r>
+        <w:rPr>
+          <w:color w:val="00B0F0"/>
+          <w:sz w:val="28"/>
+          <w:szCs w:val="28"/>
+          <w:lang w:val="vi"/>
+        </w:rPr>
+        <w:t>Sinh ngày</w:t>
+      </w:r>
+      <w:r>
+        <w:rPr>
+          <w:color w:val="00B0F0"/>
+          <w:sz w:val="28"/>
+          <w:szCs w:val="28"/>
+          <w:lang w:val="pt-BR"/>
+        </w:rPr>
+        <w:t xml:space="preserve">: </w:t>
+      </w:r>
+      <w:r>
+        <w:rPr>
+          <w:color w:val="00B0F0"/>
+          <w:sz w:val="28"/>
+          <w:szCs w:val="28"/>
+          <w:lang w:val="pt-BR"/>
+        </w:rPr>
+        <w:t xml:space="preserve">       </w:t>
+      </w:r>
+      <w:r>
+        <w:rPr>
+          <w:color w:val="00B0F0"/>
+          <w:sz w:val="28"/>
+          <w:szCs w:val="28"/>
+          <w:lang w:val="vi"/>
+        </w:rPr>
+        <w:t>Dân tộc:</w:t>
+      </w:r>
+      <w:r>
+        <w:rPr>
+          <w:color w:val="00B0F0"/>
+          <w:sz w:val="28"/>
+          <w:szCs w:val="28"/>
+        </w:rPr>
+        <w:t xml:space="preserve">             </w:t>
+      </w:r>
+      <w:r>
+        <w:rPr>
+          <w:color w:val="00B0F0"/>
+          <w:sz w:val="28"/>
+          <w:szCs w:val="28"/>
+          <w:lang w:val="vi"/>
+        </w:rPr>
+        <w:t>Quốc tịch</w:t>
+      </w:r>
+      <w:r>
+        <w:rPr>
+          <w:color w:val="00B0F0"/>
+          <w:sz w:val="28"/>
+          <w:szCs w:val="28"/>
+          <w:lang w:val="pt-BR"/>
+        </w:rPr>
+        <w:t xml:space="preserve"> </w:t>
+      </w:r>
+    </w:p>
+    <w:p>
+      <w:pPr>
+        <w:tabs>
+          <w:tab w:val="left" w:leader="dot" w:pos="9072"/>
+        </w:tabs>
+        <w:spacing w:before="120" w:after="120"/>
+        <w:rPr>
+          <w:color w:val="00B0F0"/>
+          <w:sz w:val="28"/>
+          <w:szCs w:val="28"/>
+          <w:lang w:val="pt-BR"/>
+        </w:rPr>
+      </w:pPr>
+      <w:r>
+        <w:rPr>
+          <w:color w:val="00B0F0"/>
+          <w:sz w:val="28"/>
+          <w:szCs w:val="28"/>
+          <w:lang w:val="vi"/>
+        </w:rPr>
+        <w:t>CMND/CCCD/Hộ chiếu số:</w:t>
+      </w:r>
+      <w:r>
+        <w:rPr>
+          <w:color w:val="00B0F0"/>
+          <w:sz w:val="28"/>
+          <w:szCs w:val="28"/>
+        </w:rPr>
+        <w:t xml:space="preserve"> </w:t>
+      </w:r>
+      <w:r>
+        <w:rPr>
+          <w:color w:val="00B0F0"/>
+          <w:sz w:val="28"/>
+          <w:szCs w:val="28"/>
+        </w:rPr>
+        <w:t xml:space="preserve">             </w:t>
+      </w:r>
+      <w:r>
+        <w:rPr>
+          <w:color w:val="00B0F0"/>
+          <w:sz w:val="28"/>
+          <w:szCs w:val="28"/>
+          <w:lang w:val="vi"/>
+        </w:rPr>
+        <w:t>Cấp ngày:</w:t>
+      </w:r>
+      <w:r>
+        <w:rPr>
+          <w:color w:val="00B0F0"/>
+          <w:sz w:val="28"/>
+          <w:szCs w:val="28"/>
+        </w:rPr>
+        <w:t xml:space="preserve"> </w:t>
+      </w:r>
+      <w:r>
+        <w:rPr>
+          <w:color w:val="00B0F0"/>
+          <w:sz w:val="28"/>
+          <w:szCs w:val="28"/>
+          <w:lang w:val="pt-BR"/>
+        </w:rPr>
+        <w:t xml:space="preserve">           </w:t>
+      </w:r>
+      <w:r>
+        <w:rPr>
+          <w:color w:val="00B0F0"/>
+          <w:sz w:val="28"/>
+          <w:szCs w:val="28"/>
+          <w:lang w:val="vi"/>
+        </w:rPr>
+        <w:t>Nơi cấp:</w:t>
+      </w:r>
+    </w:p>
+    <w:p>
+      <w:pPr>
+        <w:tabs>
+          <w:tab w:val="left" w:leader="dot" w:pos="9072"/>
+        </w:tabs>
+        <w:spacing w:before="120" w:after="120"/>
         <w:jc w:val="both"/>
         <w:rPr>
-          <w:sz w:val="28"/>
-          <w:szCs w:val="28"/>
-          <w:lang w:val="pt-BR"/>
-        </w:rPr>
-      </w:pPr>
-      <w:r>
-        <w:rPr>
+          <w:color w:val="00B0F0"/>
+          <w:sz w:val="28"/>
+          <w:szCs w:val="28"/>
+          <w:lang w:val="pt-BR"/>
+        </w:rPr>
+      </w:pPr>
+      <w:r>
+        <w:rPr>
+          <w:color w:val="00B0F0"/>
           <w:sz w:val="28"/>
           <w:szCs w:val="28"/>
           <w:lang w:val="vi"/>
         </w:rPr>
-        <w:t>Sinh ngày</w:t>
-      </w:r>
-      <w:r>
-        <w:rPr>
-          <w:sz w:val="28"/>
-          <w:szCs w:val="28"/>
-          <w:lang w:val="pt-BR"/>
-        </w:rPr>
-        <w:t>:</w:t>
-      </w:r>
-      <w:r>
-        <w:rPr>
-          <w:sz w:val="28"/>
-          <w:szCs w:val="28"/>
-          <w:lang w:val="pt-BR"/>
-        </w:rPr>
-        <w:t xml:space="preserve"> {</w:t>
-      </w:r>
-      <w:r>
-        <w:rPr>
-          <w:sz w:val="28"/>
-          <w:szCs w:val="28"/>
-          <w:lang w:val="pt-BR"/>
-        </w:rPr>
-        <w:t>uy_quyen</w:t>
-      </w:r>
-      <w:r>
-        <w:rPr>
-          <w:sz w:val="28"/>
-          <w:szCs w:val="28"/>
-          <w:lang w:val="pt-BR"/>
-        </w:rPr>
-        <w:t xml:space="preserve">_approve_birth_day} </w:t>
-      </w:r>
-      <w:r>
-        <w:rPr>
-          <w:sz w:val="28"/>
-          <w:szCs w:val="28"/>
+        <w:t xml:space="preserve">Nơi đăng ký hộ khẩu thường trú: </w:t>
+      </w:r>
+    </w:p>
+    <w:p>
+      <w:pPr>
+        <w:tabs>
+          <w:tab w:val="left" w:leader="dot" w:pos="9072"/>
+        </w:tabs>
+        <w:spacing w:before="120" w:after="120"/>
+        <w:jc w:val="both"/>
+        <w:rPr>
+          <w:b/>
+          <w:sz w:val="26"/>
+          <w:szCs w:val="26"/>
+          <w:lang w:val="vi" w:eastAsia="zh-CN"/>
+        </w:rPr>
+      </w:pPr>
+      <w:r>
+        <w:rPr>
+          <w:b/>
+          <w:sz w:val="26"/>
+          <w:szCs w:val="26"/>
+          <w:lang w:val="vi" w:eastAsia="zh-CN"/>
+        </w:rPr>
+        <w:t>BÊN NHẬN ỦY QUYỀN (BÊN B):</w:t>
+      </w:r>
+    </w:p>
+    <w:p>
+      <w:pPr>
+        <w:tabs>
+          <w:tab w:val="left" w:leader="dot" w:pos="9072"/>
+        </w:tabs>
+        <w:spacing w:before="120" w:after="120"/>
+        <w:jc w:val="both"/>
+        <w:rPr>
+          <w:bCs/>
+          <w:sz w:val="26"/>
+          <w:szCs w:val="26"/>
           <w:lang w:val="vi"/>
         </w:rPr>
-        <w:t>Dân tộc:</w:t>
-      </w:r>
-      <w:r>
-        <w:rPr>
-          <w:sz w:val="28"/>
-          <w:szCs w:val="28"/>
-        </w:rPr>
-        <w:t xml:space="preserve"> </w:t>
-      </w:r>
-      <w:r>
-        <w:rPr>
-          <w:sz w:val="28"/>
-          <w:szCs w:val="28"/>
-          <w:lang w:val="pt-BR"/>
-        </w:rPr>
-        <w:t>{</w:t>
-      </w:r>
-      <w:r>
-        <w:rPr>
-          <w:sz w:val="28"/>
-          <w:szCs w:val="28"/>
-          <w:lang w:val="pt-BR"/>
-        </w:rPr>
-        <w:t>uy_quyen</w:t>
-      </w:r>
-      <w:r>
-        <w:rPr>
-          <w:sz w:val="28"/>
-          <w:szCs w:val="28"/>
-          <w:lang w:val="pt-BR"/>
-        </w:rPr>
-        <w:t>_approve_per_type</w:t>
-      </w:r>
-      <w:r>
-        <w:rPr>
-          <w:sz w:val="28"/>
-          <w:szCs w:val="28"/>
-          <w:lang w:val="pt-BR"/>
-        </w:rPr>
-        <w:t>}</w:t>
-      </w:r>
-      <w:r>
-        <w:rPr>
-          <w:sz w:val="28"/>
-          <w:szCs w:val="28"/>
-        </w:rPr>
-        <w:t xml:space="preserve"> </w:t>
-      </w:r>
-      <w:r>
-        <w:rPr>
-          <w:sz w:val="28"/>
-          <w:szCs w:val="28"/>
+      </w:pPr>
+      <w:r>
+        <w:rPr>
+          <w:bCs/>
+          <w:sz w:val="26"/>
+          <w:szCs w:val="26"/>
           <w:lang w:val="vi"/>
         </w:rPr>
-        <w:t xml:space="preserve">Quốc tịch: </w:t>
-      </w:r>
-      <w:r>
-        <w:rPr>
-          <w:sz w:val="28"/>
-          <w:szCs w:val="28"/>
-          <w:lang w:val="pt-BR"/>
-        </w:rPr>
-        <w:t>{</w:t>
-      </w:r>
-      <w:r>
-        <w:rPr>
-          <w:sz w:val="28"/>
-          <w:szCs w:val="28"/>
-          <w:lang w:val="pt-BR"/>
-        </w:rPr>
-        <w:t>uy_quyen</w:t>
-      </w:r>
-      <w:r>
-        <w:rPr>
-          <w:sz w:val="28"/>
-          <w:szCs w:val="28"/>
-          <w:lang w:val="pt-BR"/>
-        </w:rPr>
-        <w:t>_approve_national</w:t>
-      </w:r>
-      <w:r>
-        <w:rPr>
-          <w:sz w:val="28"/>
-          <w:szCs w:val="28"/>
-          <w:lang w:val="pt-BR"/>
-        </w:rPr>
-        <w:t>}</w:t>
+        <w:t>Ông/bà: PHẠM THỊ THANH THÚY</w:t>
       </w:r>
     </w:p>
     <w:p>
@@ -387,159 +491,37 @@
         <w:spacing w:before="120" w:after="120"/>
         <w:jc w:val="both"/>
         <w:rPr>
-          <w:sz w:val="28"/>
-          <w:szCs w:val="28"/>
-          <w:lang w:val="pt-BR"/>
-        </w:rPr>
-      </w:pPr>
-      <w:r>
-        <w:rPr>
-          <w:sz w:val="28"/>
-          <w:szCs w:val="28"/>
+          <w:bCs/>
+          <w:sz w:val="26"/>
+          <w:szCs w:val="26"/>
           <w:lang w:val="vi"/>
         </w:rPr>
-        <w:t>CMND/CCCD/Hộ chiếu số:</w:t>
-      </w:r>
-      <w:r>
-        <w:rPr>
-          <w:sz w:val="28"/>
-          <w:szCs w:val="28"/>
-        </w:rPr>
-        <w:t xml:space="preserve"> {</w:t>
-      </w:r>
-      <w:r>
-        <w:rPr>
-          <w:sz w:val="28"/>
-          <w:szCs w:val="28"/>
-          <w:lang w:val="pt-BR"/>
-        </w:rPr>
-        <w:t>uy_quyen</w:t>
-      </w:r>
-      <w:r>
-        <w:rPr>
-          <w:sz w:val="28"/>
-          <w:szCs w:val="28"/>
-          <w:lang w:val="pt-BR"/>
-        </w:rPr>
-        <w:t xml:space="preserve">_approve_doc_code} </w:t>
-      </w:r>
-      <w:r>
-        <w:rPr>
-          <w:sz w:val="28"/>
-          <w:szCs w:val="28"/>
+      </w:pPr>
+      <w:r>
+        <w:rPr>
+          <w:bCs/>
+          <w:sz w:val="26"/>
+          <w:szCs w:val="26"/>
           <w:lang w:val="vi"/>
         </w:rPr>
-        <w:t>Cấp ngày:</w:t>
-      </w:r>
-      <w:r>
-        <w:rPr>
-          <w:sz w:val="28"/>
-          <w:szCs w:val="28"/>
-        </w:rPr>
-        <w:t xml:space="preserve"> </w:t>
-      </w:r>
-      <w:r>
-        <w:rPr>
-          <w:sz w:val="28"/>
-          <w:szCs w:val="28"/>
-          <w:lang w:val="pt-BR"/>
-        </w:rPr>
-        <w:t>{</w:t>
-      </w:r>
-      <w:r>
-        <w:rPr>
-          <w:sz w:val="28"/>
-          <w:szCs w:val="28"/>
-          <w:lang w:val="pt-BR"/>
-        </w:rPr>
-        <w:t>uy_quyen</w:t>
-      </w:r>
-      <w:r>
-        <w:rPr>
-          <w:sz w:val="28"/>
-          <w:szCs w:val="28"/>
-          <w:lang w:val="pt-BR"/>
-        </w:rPr>
-        <w:t>_approve_</w:t>
-      </w:r>
-      <w:r>
-        <w:rPr>
-          <w:sz w:val="28"/>
-          <w:szCs w:val="28"/>
-          <w:lang w:val="pt-BR"/>
-        </w:rPr>
-        <w:t>doc_</w:t>
-      </w:r>
-      <w:r>
-        <w:rPr>
-          <w:sz w:val="28"/>
-          <w:szCs w:val="28"/>
-          <w:lang w:val="pt-BR"/>
-        </w:rPr>
-        <w:t>time</w:t>
-      </w:r>
-      <w:r>
-        <w:rPr>
-          <w:sz w:val="28"/>
-          <w:szCs w:val="28"/>
-          <w:lang w:val="pt-BR"/>
-        </w:rPr>
-        <w:t>_provide</w:t>
-      </w:r>
-      <w:r>
-        <w:rPr>
-          <w:sz w:val="28"/>
-          <w:szCs w:val="28"/>
-          <w:lang w:val="pt-BR"/>
-        </w:rPr>
-        <w:t xml:space="preserve">} </w:t>
-      </w:r>
-      <w:r>
-        <w:rPr>
-          <w:sz w:val="28"/>
-          <w:szCs w:val="28"/>
+        <w:t xml:space="preserve">Sinh ngày:  18/08/1990   </w:t>
+      </w:r>
+      <w:r>
+        <w:rPr>
+          <w:bCs/>
+          <w:sz w:val="26"/>
+          <w:szCs w:val="26"/>
+        </w:rPr>
+        <w:t xml:space="preserve">  </w:t>
+      </w:r>
+      <w:r>
+        <w:rPr>
+          <w:bCs/>
+          <w:sz w:val="26"/>
+          <w:szCs w:val="26"/>
           <w:lang w:val="vi"/>
         </w:rPr>
-        <w:t>Nơi cấp:</w:t>
-      </w:r>
-      <w:r>
-        <w:rPr>
-          <w:sz w:val="28"/>
-          <w:szCs w:val="28"/>
-        </w:rPr>
-        <w:t xml:space="preserve"> </w:t>
-      </w:r>
-      <w:r>
-        <w:rPr>
-          <w:sz w:val="28"/>
-          <w:szCs w:val="28"/>
-          <w:lang w:val="pt-BR"/>
-        </w:rPr>
-        <w:t>{</w:t>
-      </w:r>
-      <w:r>
-        <w:rPr>
-          <w:sz w:val="28"/>
-          <w:szCs w:val="28"/>
-          <w:lang w:val="pt-BR"/>
-        </w:rPr>
-        <w:t>uy_quyen</w:t>
-      </w:r>
-      <w:r>
-        <w:rPr>
-          <w:sz w:val="28"/>
-          <w:szCs w:val="28"/>
-          <w:lang w:val="pt-BR"/>
-        </w:rPr>
-        <w:t>_approve_doc_place_provide</w:t>
-      </w:r>
-      <w:r>
-        <w:rPr>
-          <w:sz w:val="28"/>
-          <w:szCs w:val="28"/>
-          <w:lang w:val="pt-BR"/>
-        </w:rPr>
-        <w:t>}</w:t>
+        <w:t>Dân tộc: Kinh         Quốc tịch: Việt Nam</w:t>
       </w:r>
     </w:p>
     <w:p>
@@ -550,58 +532,20 @@
         <w:spacing w:before="120" w:after="120"/>
         <w:jc w:val="both"/>
         <w:rPr>
-          <w:sz w:val="28"/>
-          <w:szCs w:val="28"/>
-          <w:lang w:val="pt-BR"/>
-        </w:rPr>
-      </w:pPr>
-      <w:r>
-        <w:rPr>
-          <w:sz w:val="28"/>
-          <w:szCs w:val="28"/>
+          <w:bCs/>
+          <w:sz w:val="26"/>
+          <w:szCs w:val="26"/>
           <w:lang w:val="vi"/>
         </w:rPr>
-        <w:t xml:space="preserve">Nơi đăng ký hộ khẩu thường trú: </w:t>
-      </w:r>
-      <w:r>
-        <w:rPr>
-          <w:sz w:val="28"/>
-          <w:szCs w:val="28"/>
-          <w:lang w:val="pt-BR"/>
-        </w:rPr>
-        <w:t>{</w:t>
-      </w:r>
-      <w:r>
-        <w:rPr>
-          <w:sz w:val="28"/>
-          <w:szCs w:val="28"/>
-          <w:lang w:val="pt-BR"/>
-        </w:rPr>
-        <w:t>uy_quyen</w:t>
-      </w:r>
-      <w:r>
-        <w:rPr>
-          <w:sz w:val="28"/>
-          <w:szCs w:val="28"/>
-          <w:lang w:val="pt-BR"/>
-        </w:rPr>
-        <w:t>_approve_</w:t>
-      </w:r>
-      <w:r>
-        <w:rPr>
-          <w:sz w:val="28"/>
-          <w:szCs w:val="28"/>
-          <w:lang w:val="pt-BR"/>
-        </w:rPr>
-        <w:t>reg_address</w:t>
-      </w:r>
-      <w:r>
-        <w:rPr>
-          <w:sz w:val="28"/>
-          <w:szCs w:val="28"/>
-          <w:lang w:val="pt-BR"/>
-        </w:rPr>
-        <w:t>}</w:t>
+      </w:pPr>
+      <w:r>
+        <w:rPr>
+          <w:bCs/>
+          <w:sz w:val="26"/>
+          <w:szCs w:val="26"/>
+          <w:lang w:val="vi"/>
+        </w:rPr>
+        <w:t>CMND số:  215147875 Ngày cấp: 21/11/2015   Nơi cấp: CA BÌNH ĐỊNH</w:t>
       </w:r>
     </w:p>
     <w:p>
@@ -612,20 +556,112 @@
         <w:spacing w:before="120" w:after="120"/>
         <w:jc w:val="both"/>
         <w:rPr>
+          <w:bCs/>
+          <w:sz w:val="26"/>
+          <w:szCs w:val="26"/>
+          <w:lang w:val="vi"/>
+        </w:rPr>
+      </w:pPr>
+      <w:r>
+        <w:rPr>
+          <w:bCs/>
+          <w:sz w:val="26"/>
+          <w:szCs w:val="26"/>
+          <w:lang w:val="vi"/>
+        </w:rPr>
+        <w:t>Nơi đăng ký hộ khẩu thường trú: Mỹ Lợi, Phù Mỹ, Bình Định, Việt Nam</w:t>
+      </w:r>
+    </w:p>
+    <w:p>
+      <w:pPr>
+        <w:tabs>
+          <w:tab w:val="left" w:leader="dot" w:pos="9072"/>
+        </w:tabs>
+        <w:spacing w:before="120" w:after="120"/>
+        <w:jc w:val="both"/>
+        <w:rPr>
+          <w:sz w:val="26"/>
+          <w:szCs w:val="26"/>
+          <w:lang w:val="vi" w:eastAsia="zh-CN"/>
+        </w:rPr>
+      </w:pPr>
+      <w:r>
+        <w:rPr>
+          <w:sz w:val="26"/>
+          <w:szCs w:val="26"/>
+          <w:lang w:val="vi" w:eastAsia="zh-CN"/>
+        </w:rPr>
+        <w:t>ĐIỀU 1: NỘI DUNG VÀ PHẠM VI ỦY QUYỀN</w:t>
+      </w:r>
+    </w:p>
+    <w:p>
+      <w:pPr>
+        <w:tabs>
+          <w:tab w:val="left" w:leader="dot" w:pos="9072"/>
+        </w:tabs>
+        <w:spacing w:before="120" w:after="120"/>
+        <w:jc w:val="both"/>
+        <w:rPr>
+          <w:sz w:val="26"/>
+          <w:szCs w:val="26"/>
+          <w:lang w:val="vi" w:eastAsia="zh-CN"/>
+        </w:rPr>
+      </w:pPr>
+      <w:r>
+        <w:rPr>
+          <w:sz w:val="26"/>
+          <w:szCs w:val="26"/>
+          <w:lang w:val="vi" w:eastAsia="zh-CN"/>
+        </w:rPr>
+        <w:t>Bên A ủy quyền cho bên B thực hiện các công việc sau đây:</w:t>
+      </w:r>
+    </w:p>
+    <w:p>
+      <w:pPr>
+        <w:tabs>
+          <w:tab w:val="left" w:leader="dot" w:pos="9072"/>
+        </w:tabs>
+        <w:spacing w:before="120" w:after="120"/>
+        <w:jc w:val="both"/>
+        <w:rPr>
+          <w:sz w:val="26"/>
+          <w:szCs w:val="26"/>
+          <w:lang w:val="pt-BR"/>
+        </w:rPr>
+      </w:pPr>
+      <w:r>
+        <w:rPr>
+          <w:sz w:val="26"/>
+          <w:szCs w:val="26"/>
+          <w:lang w:val="vi" w:eastAsia="zh-CN"/>
+        </w:rPr>
+        <w:t xml:space="preserve">Liên hệ </w:t>
+      </w:r>
+      <w:r>
+        <w:rPr>
           <w:b/>
           <w:sz w:val="26"/>
           <w:szCs w:val="26"/>
-          <w:lang w:val="vi" w:eastAsia="zh-CN"/>
-        </w:rPr>
-      </w:pPr>
+          <w:lang w:val="pt-BR"/>
+        </w:rPr>
+        <w:t xml:space="preserve">Sở Kế Hoạch và Đầu Tư TP. </w:t>
+      </w:r>
       <w:r>
         <w:rPr>
           <w:b/>
           <w:sz w:val="26"/>
           <w:szCs w:val="26"/>
-          <w:lang w:val="vi" w:eastAsia="zh-CN"/>
-        </w:rPr>
-        <w:t>BÊN NHẬN ỦY QUYỀN (BÊN B):</w:t>
+          <w:lang w:val="pt-BR"/>
+        </w:rPr>
+        <w:t xml:space="preserve">Hồ Chí Minh </w:t>
+      </w:r>
+      <w:r>
+        <w:rPr>
+          <w:sz w:val="26"/>
+          <w:szCs w:val="26"/>
+          <w:lang w:val="pt-BR"/>
+        </w:rPr>
+        <w:t xml:space="preserve">để nộp hồ sơ và nhận kết quả đăng ký thành lập doanh nghiệp </w:t>
       </w:r>
     </w:p>
     <w:p>
@@ -636,20 +672,34 @@
         <w:spacing w:before="120" w:after="120"/>
         <w:jc w:val="both"/>
         <w:rPr>
-          <w:bCs/>
-          <w:sz w:val="26"/>
-          <w:szCs w:val="26"/>
-          <w:lang w:val="vi"/>
-        </w:rPr>
-      </w:pPr>
-      <w:r>
-        <w:rPr>
-          <w:bCs/>
-          <w:sz w:val="26"/>
-          <w:szCs w:val="26"/>
-          <w:lang w:val="vi"/>
-        </w:rPr>
-        <w:t>Ông/bà: PHẠM THỊ THANH THÚY</w:t>
+          <w:sz w:val="26"/>
+          <w:szCs w:val="26"/>
+          <w:lang w:val="pt-BR" w:eastAsia="zh-CN"/>
+        </w:rPr>
+      </w:pPr>
+      <w:r>
+        <w:rPr>
+          <w:sz w:val="26"/>
+          <w:szCs w:val="26"/>
+          <w:lang w:val="pt-BR" w:eastAsia="zh-CN"/>
+        </w:rPr>
+        <w:t>Kể từ ngày</w:t>
+      </w:r>
+      <w:r>
+        <w:rPr>
+          <w:sz w:val="26"/>
+          <w:szCs w:val="26"/>
+          <w:lang w:val="vi-VN" w:eastAsia="zh-CN"/>
+        </w:rPr>
+        <w:t xml:space="preserve"> ký </w:t>
+      </w:r>
+      <w:r>
+        <w:rPr>
+          <w:sz w:val="26"/>
+          <w:szCs w:val="26"/>
+          <w:lang w:val="pt-BR" w:eastAsia="zh-CN"/>
+        </w:rPr>
+        <w:t>Đến khi hoàn tất công việc</w:t>
       </w:r>
     </w:p>
     <w:p>
@@ -660,37 +710,18 @@
         <w:spacing w:before="120" w:after="120"/>
         <w:jc w:val="both"/>
         <w:rPr>
-          <w:bCs/>
-          <w:sz w:val="26"/>
-          <w:szCs w:val="26"/>
-          <w:lang w:val="vi"/>
-        </w:rPr>
-      </w:pPr>
-      <w:r>
-        <w:rPr>
-          <w:bCs/>
-          <w:sz w:val="26"/>
-          <w:szCs w:val="26"/>
-          <w:lang w:val="vi"/>
-        </w:rPr>
-        <w:t xml:space="preserve">Sinh ngày:  18/08/1990   </w:t>
-      </w:r>
-      <w:r>
-        <w:rPr>
-          <w:bCs/>
-          <w:sz w:val="26"/>
-          <w:szCs w:val="26"/>
-        </w:rPr>
-        <w:t xml:space="preserve">  </w:t>
-      </w:r>
-      <w:r>
-        <w:rPr>
-          <w:bCs/>
-          <w:sz w:val="26"/>
-          <w:szCs w:val="26"/>
-          <w:lang w:val="vi"/>
-        </w:rPr>
-        <w:t>Dân tộc: Kinh         Quốc tịch: Việt Nam</w:t>
+          <w:sz w:val="26"/>
+          <w:szCs w:val="26"/>
+          <w:lang w:val="pt-BR" w:eastAsia="zh-CN"/>
+        </w:rPr>
+      </w:pPr>
+      <w:r>
+        <w:rPr>
+          <w:sz w:val="26"/>
+          <w:szCs w:val="26"/>
+          <w:lang w:val="pt-BR" w:eastAsia="zh-CN"/>
+        </w:rPr>
+        <w:t>ĐIỀU 3: NGHĨA VỤ CỦA CÁC BÊN</w:t>
       </w:r>
     </w:p>
     <w:p>
@@ -701,20 +732,18 @@
         <w:spacing w:before="120" w:after="120"/>
         <w:jc w:val="both"/>
         <w:rPr>
-          <w:bCs/>
-          <w:sz w:val="26"/>
-          <w:szCs w:val="26"/>
-          <w:lang w:val="vi"/>
-        </w:rPr>
-      </w:pPr>
-      <w:r>
-        <w:rPr>
-          <w:bCs/>
-          <w:sz w:val="26"/>
-          <w:szCs w:val="26"/>
-          <w:lang w:val="vi"/>
-        </w:rPr>
-        <w:t>CMND số:  215147875 Ngày cấp: 21/11/2015   Nơi cấp: CA BÌNH ĐỊNH</w:t>
+          <w:sz w:val="26"/>
+          <w:szCs w:val="26"/>
+          <w:lang w:val="pt-BR" w:eastAsia="zh-CN"/>
+        </w:rPr>
+      </w:pPr>
+      <w:r>
+        <w:rPr>
+          <w:sz w:val="26"/>
+          <w:szCs w:val="26"/>
+          <w:lang w:val="pt-BR" w:eastAsia="zh-CN"/>
+        </w:rPr>
+        <w:t>Bên A và bên B chịu trách nhiệm trước pháp luật về những lời cam đoan sau đây:</w:t>
       </w:r>
     </w:p>
     <w:p>
@@ -725,20 +754,18 @@
         <w:spacing w:before="120" w:after="120"/>
         <w:jc w:val="both"/>
         <w:rPr>
-          <w:bCs/>
-          <w:sz w:val="26"/>
-          <w:szCs w:val="26"/>
-          <w:lang w:val="vi"/>
-        </w:rPr>
-      </w:pPr>
-      <w:r>
-        <w:rPr>
-          <w:bCs/>
-          <w:sz w:val="26"/>
-          <w:szCs w:val="26"/>
-          <w:lang w:val="vi"/>
-        </w:rPr>
-        <w:t>Nơi đăng ký hộ khẩu thường trú: Mỹ Lợi, Phù Mỹ, Bình Định, Việt Nam</w:t>
+          <w:sz w:val="26"/>
+          <w:szCs w:val="26"/>
+          <w:lang w:val="pt-BR" w:eastAsia="zh-CN"/>
+        </w:rPr>
+      </w:pPr>
+      <w:r>
+        <w:rPr>
+          <w:sz w:val="26"/>
+          <w:szCs w:val="26"/>
+          <w:lang w:val="pt-BR" w:eastAsia="zh-CN"/>
+        </w:rPr>
+        <w:t>1/ Bên A chịu trách nhiệm cho bên B thực hiện trong phạm vi được ủy quyền</w:t>
       </w:r>
     </w:p>
     <w:p>
@@ -751,16 +778,16 @@
         <w:rPr>
           <w:sz w:val="26"/>
           <w:szCs w:val="26"/>
-          <w:lang w:val="vi" w:eastAsia="zh-CN"/>
-        </w:rPr>
-      </w:pPr>
-      <w:r>
-        <w:rPr>
-          <w:sz w:val="26"/>
-          <w:szCs w:val="26"/>
-          <w:lang w:val="vi" w:eastAsia="zh-CN"/>
-        </w:rPr>
-        <w:t>ĐIỀU 1: NỘI DUNG VÀ PHẠM VI ỦY QUYỀN</w:t>
+          <w:lang w:val="pt-BR" w:eastAsia="zh-CN"/>
+        </w:rPr>
+      </w:pPr>
+      <w:r>
+        <w:rPr>
+          <w:sz w:val="26"/>
+          <w:szCs w:val="26"/>
+          <w:lang w:val="pt-BR" w:eastAsia="zh-CN"/>
+        </w:rPr>
+        <w:t>2/ Bên thực hiện theo ủy quyền phải báo cho bên A về việc thực hiện công việc nêu trên</w:t>
       </w:r>
     </w:p>
     <w:p>
@@ -773,16 +800,16 @@
         <w:rPr>
           <w:sz w:val="26"/>
           <w:szCs w:val="26"/>
-          <w:lang w:val="vi" w:eastAsia="zh-CN"/>
-        </w:rPr>
-      </w:pPr>
-      <w:r>
-        <w:rPr>
-          <w:sz w:val="26"/>
-          <w:szCs w:val="26"/>
-          <w:lang w:val="vi" w:eastAsia="zh-CN"/>
-        </w:rPr>
-        <w:t>Bên A ủy quyền cho bên B thực hiện các công việc sau đây:</w:t>
+          <w:lang w:val="pt-BR" w:eastAsia="zh-CN"/>
+        </w:rPr>
+      </w:pPr>
+      <w:r>
+        <w:rPr>
+          <w:sz w:val="26"/>
+          <w:szCs w:val="26"/>
+          <w:lang w:val="pt-BR" w:eastAsia="zh-CN"/>
+        </w:rPr>
+        <w:t>3/ Việc giao kết giấy ủy quyền này hoàn toàn tự nguyện, không bị lừa dối hoặc ép buộc</w:t>
       </w:r>
     </w:p>
     <w:p>
@@ -795,42 +822,16 @@
         <w:rPr>
           <w:sz w:val="26"/>
           <w:szCs w:val="26"/>
-          <w:lang w:val="pt-BR"/>
-        </w:rPr>
-      </w:pPr>
-      <w:r>
-        <w:rPr>
-          <w:sz w:val="26"/>
-          <w:szCs w:val="26"/>
-          <w:lang w:val="vi" w:eastAsia="zh-CN"/>
-        </w:rPr>
-        <w:t xml:space="preserve">Liên hệ </w:t>
-      </w:r>
-      <w:r>
-        <w:rPr>
-          <w:b/>
-          <w:sz w:val="26"/>
-          <w:szCs w:val="26"/>
-          <w:lang w:val="pt-BR"/>
-        </w:rPr>
-        <w:t xml:space="preserve">Sở Kế Hoạch và Đầu Tư TP. </w:t>
-      </w:r>
-      <w:r>
-        <w:rPr>
-          <w:b/>
-          <w:sz w:val="26"/>
-          <w:szCs w:val="26"/>
-          <w:lang w:val="pt-BR"/>
-        </w:rPr>
-        <w:t xml:space="preserve">Hồ Chí Minh </w:t>
-      </w:r>
-      <w:r>
-        <w:rPr>
-          <w:sz w:val="26"/>
-          <w:szCs w:val="26"/>
-          <w:lang w:val="pt-BR"/>
-        </w:rPr>
-        <w:t xml:space="preserve">để nộp hồ sơ và nhận kết quả đăng ký thành lập doanh nghiệp </w:t>
+          <w:lang w:val="pt-BR" w:eastAsia="zh-CN"/>
+        </w:rPr>
+      </w:pPr>
+      <w:r>
+        <w:rPr>
+          <w:sz w:val="26"/>
+          <w:szCs w:val="26"/>
+          <w:lang w:val="pt-BR" w:eastAsia="zh-CN"/>
+        </w:rPr>
+        <w:t>4/ thực hiện đúng và đầy đủ các thảo thuận đã ghi trong giấy ủy quyền này</w:t>
       </w:r>
     </w:p>
     <w:p>
@@ -852,23 +853,29 @@
           <w:szCs w:val="26"/>
           <w:lang w:val="pt-BR" w:eastAsia="zh-CN"/>
         </w:rPr>
-        <w:t>Kể từ ngày</w:t>
-      </w:r>
-      <w:r>
-        <w:rPr>
-          <w:sz w:val="26"/>
-          <w:szCs w:val="26"/>
-          <w:lang w:val="vi-VN" w:eastAsia="zh-CN"/>
-        </w:rPr>
-        <w:t xml:space="preserve"> ký </w:t>
-      </w:r>
-      <w:r>
+        <w:t>ĐIỀU 4: ĐIỀU KHOẢN CUỐI CÙNG</w:t>
+      </w:r>
+    </w:p>
+    <w:p>
+      <w:pPr>
+        <w:tabs>
+          <w:tab w:val="left" w:leader="dot" w:pos="9072"/>
+        </w:tabs>
+        <w:spacing w:before="120" w:after="120"/>
+        <w:jc w:val="both"/>
         <w:rPr>
           <w:sz w:val="26"/>
           <w:szCs w:val="26"/>
           <w:lang w:val="pt-BR" w:eastAsia="zh-CN"/>
         </w:rPr>
-        <w:t>Đến khi hoàn tất công việc</w:t>
+      </w:pPr>
+      <w:r>
+        <w:rPr>
+          <w:sz w:val="26"/>
+          <w:szCs w:val="26"/>
+          <w:lang w:val="pt-BR" w:eastAsia="zh-CN"/>
+        </w:rPr>
+        <w:t>1/ Hai bên công nhận đã hiểu rõ ủy quyền, nghĩa vụ và lợi ích hợp pháp của mình, ý nghĩa và hậu quả pháp lý của việc giao kết giấy ủy quyền này</w:t>
       </w:r>
     </w:p>
     <w:p>
@@ -890,7 +897,7 @@
           <w:szCs w:val="26"/>
           <w:lang w:val="pt-BR" w:eastAsia="zh-CN"/>
         </w:rPr>
-        <w:t>ĐIỀU 3: NGHĨA VỤ CỦA CÁC BÊN</w:t>
+        <w:t>2/ Hai bên đã tự đọc giấy ủy quyền, đã hiểu và đồng ý tất cả các điều khoản ghi trong giấy và ký vào giấy ủy quyền này</w:t>
       </w:r>
     </w:p>
     <w:p>
@@ -912,183 +919,7 @@
           <w:szCs w:val="26"/>
           <w:lang w:val="pt-BR" w:eastAsia="zh-CN"/>
         </w:rPr>
-        <w:t>Bên A và bên B chịu trách nhiệm trước pháp luật về những lời cam đoan sau đây:</w:t>
-      </w:r>
-    </w:p>
-    <w:p>
-      <w:pPr>
-        <w:tabs>
-          <w:tab w:val="left" w:leader="dot" w:pos="9072"/>
-        </w:tabs>
-        <w:spacing w:before="120" w:after="120"/>
-        <w:jc w:val="both"/>
-        <w:rPr>
-          <w:sz w:val="26"/>
-          <w:szCs w:val="26"/>
-          <w:lang w:val="pt-BR" w:eastAsia="zh-CN"/>
-        </w:rPr>
-      </w:pPr>
-      <w:r>
-        <w:rPr>
-          <w:sz w:val="26"/>
-          <w:szCs w:val="26"/>
-          <w:lang w:val="pt-BR" w:eastAsia="zh-CN"/>
-        </w:rPr>
-        <w:t>1/ Bên A chịu trách nhiệm cho bên B thực hiện trong phạm vi được ủy quyền</w:t>
-      </w:r>
-    </w:p>
-    <w:p>
-      <w:pPr>
-        <w:tabs>
-          <w:tab w:val="left" w:leader="dot" w:pos="9072"/>
-        </w:tabs>
-        <w:spacing w:before="120" w:after="120"/>
-        <w:jc w:val="both"/>
-        <w:rPr>
-          <w:sz w:val="26"/>
-          <w:szCs w:val="26"/>
-          <w:lang w:val="pt-BR" w:eastAsia="zh-CN"/>
-        </w:rPr>
-      </w:pPr>
-      <w:r>
-        <w:rPr>
-          <w:sz w:val="26"/>
-          <w:szCs w:val="26"/>
-          <w:lang w:val="pt-BR" w:eastAsia="zh-CN"/>
-        </w:rPr>
-        <w:t>2/ Bên thực hiện theo ủy quyền phải báo cho bên A về việc thực hiện công việc nêu trên</w:t>
-      </w:r>
-    </w:p>
-    <w:p>
-      <w:pPr>
-        <w:tabs>
-          <w:tab w:val="left" w:leader="dot" w:pos="9072"/>
-        </w:tabs>
-        <w:spacing w:before="120" w:after="120"/>
-        <w:jc w:val="both"/>
-        <w:rPr>
-          <w:sz w:val="26"/>
-          <w:szCs w:val="26"/>
-          <w:lang w:val="pt-BR" w:eastAsia="zh-CN"/>
-        </w:rPr>
-      </w:pPr>
-      <w:r>
-        <w:rPr>
-          <w:sz w:val="26"/>
-          <w:szCs w:val="26"/>
-          <w:lang w:val="pt-BR" w:eastAsia="zh-CN"/>
-        </w:rPr>
-        <w:t>3/ Việc giao kết giấy ủy quyền này hoàn toàn tự nguyện, không bị lừa dối hoặc ép buộc</w:t>
-      </w:r>
-    </w:p>
-    <w:p>
-      <w:pPr>
-        <w:tabs>
-          <w:tab w:val="left" w:leader="dot" w:pos="9072"/>
-        </w:tabs>
-        <w:spacing w:before="120" w:after="120"/>
-        <w:jc w:val="both"/>
-        <w:rPr>
-          <w:sz w:val="26"/>
-          <w:szCs w:val="26"/>
-          <w:lang w:val="pt-BR" w:eastAsia="zh-CN"/>
-        </w:rPr>
-      </w:pPr>
-      <w:r>
-        <w:rPr>
-          <w:sz w:val="26"/>
-          <w:szCs w:val="26"/>
-          <w:lang w:val="pt-BR" w:eastAsia="zh-CN"/>
-        </w:rPr>
-        <w:t>4/ thực hiện đúng và đầy đủ các thảo thuận đã ghi trong giấy ủy quyền này</w:t>
-      </w:r>
-    </w:p>
-    <w:p>
-      <w:pPr>
-        <w:tabs>
-          <w:tab w:val="left" w:leader="dot" w:pos="9072"/>
-        </w:tabs>
-        <w:spacing w:before="120" w:after="120"/>
-        <w:jc w:val="both"/>
-        <w:rPr>
-          <w:sz w:val="26"/>
-          <w:szCs w:val="26"/>
-          <w:lang w:val="pt-BR" w:eastAsia="zh-CN"/>
-        </w:rPr>
-      </w:pPr>
-      <w:r>
-        <w:rPr>
-          <w:sz w:val="26"/>
-          <w:szCs w:val="26"/>
-          <w:lang w:val="pt-BR" w:eastAsia="zh-CN"/>
-        </w:rPr>
-        <w:t>ĐIỀU 4: ĐIỀU KHOẢN CUỐI CÙNG</w:t>
-      </w:r>
-    </w:p>
-    <w:p>
-      <w:pPr>
-        <w:tabs>
-          <w:tab w:val="left" w:leader="dot" w:pos="9072"/>
-        </w:tabs>
-        <w:spacing w:before="120" w:after="120"/>
-        <w:jc w:val="both"/>
-        <w:rPr>
-          <w:sz w:val="26"/>
-          <w:szCs w:val="26"/>
-          <w:lang w:val="pt-BR" w:eastAsia="zh-CN"/>
-        </w:rPr>
-      </w:pPr>
-      <w:r>
-        <w:rPr>
-          <w:sz w:val="26"/>
-          <w:szCs w:val="26"/>
-          <w:lang w:val="pt-BR" w:eastAsia="zh-CN"/>
-        </w:rPr>
-        <w:t>1/ Hai bên công nhận đã hiểu rõ ủy quyền, nghĩa vụ và lợi ích hợp pháp của mình, ý nghĩa và hậu quả pháp lý của việc giao kết giấy ủy quyền này</w:t>
-      </w:r>
-    </w:p>
-    <w:p>
-      <w:pPr>
-        <w:tabs>
-          <w:tab w:val="left" w:leader="dot" w:pos="9072"/>
-        </w:tabs>
-        <w:spacing w:before="120" w:after="120"/>
-        <w:jc w:val="both"/>
-        <w:rPr>
-          <w:sz w:val="26"/>
-          <w:szCs w:val="26"/>
-          <w:lang w:val="pt-BR" w:eastAsia="zh-CN"/>
-        </w:rPr>
-      </w:pPr>
-      <w:r>
-        <w:rPr>
-          <w:sz w:val="26"/>
-          <w:szCs w:val="26"/>
-          <w:lang w:val="pt-BR" w:eastAsia="zh-CN"/>
-        </w:rPr>
         <w:lastRenderedPageBreak/>
-        <w:t>2/ Hai bên đã tự đọc giấy ủy quyền, đã hiểu và đồng ý tất cả các điều khoản ghi trong giấy và ký vào giấy ủy quyền này</w:t>
-      </w:r>
-    </w:p>
-    <w:p>
-      <w:pPr>
-        <w:tabs>
-          <w:tab w:val="left" w:leader="dot" w:pos="9072"/>
-        </w:tabs>
-        <w:spacing w:before="120" w:after="120"/>
-        <w:jc w:val="both"/>
-        <w:rPr>
-          <w:sz w:val="26"/>
-          <w:szCs w:val="26"/>
-          <w:lang w:val="pt-BR" w:eastAsia="zh-CN"/>
-        </w:rPr>
-      </w:pPr>
-      <w:r>
-        <w:rPr>
-          <w:sz w:val="26"/>
-          <w:szCs w:val="26"/>
-          <w:lang w:val="pt-BR" w:eastAsia="zh-CN"/>
-        </w:rPr>
         <w:t>3/ Giấy ủy quyền có hiệu lực từ ngày ký</w:t>
       </w:r>
     </w:p>

</xml_diff>